<commit_message>
Add MESA eQTL fine mapping
</commit_message>
<xml_diff>
--- a/Manuscripts/FineMapping_summary.docx
+++ b/Manuscripts/FineMapping_summary.docx
@@ -11,11 +11,17 @@
         </w:numPr>
         <w:rPr>
           <w:b/>
+          <w:sz w:val="21"/>
+          <w:szCs w:val="21"/>
+          <w:u w:val="single"/>
         </w:rPr>
       </w:pPr>
       <w:r>
         <w:rPr>
           <w:b/>
+          <w:sz w:val="21"/>
+          <w:szCs w:val="21"/>
+          <w:u w:val="single"/>
         </w:rPr>
         <w:t>Parkinson’s Disease</w:t>
       </w:r>
@@ -27,13 +33,28 @@
           <w:ilvl w:val="1"/>
           <w:numId w:val="1"/>
         </w:numPr>
+        <w:rPr>
+          <w:b/>
+          <w:sz w:val="21"/>
+          <w:szCs w:val="21"/>
+        </w:rPr>
       </w:pPr>
       <w:proofErr w:type="spellStart"/>
       <w:r>
+        <w:rPr>
+          <w:b/>
+          <w:sz w:val="21"/>
+          <w:szCs w:val="21"/>
+        </w:rPr>
         <w:t>Nalls</w:t>
       </w:r>
       <w:proofErr w:type="spellEnd"/>
       <w:r>
+        <w:rPr>
+          <w:b/>
+          <w:sz w:val="21"/>
+          <w:szCs w:val="21"/>
+        </w:rPr>
         <w:t xml:space="preserve"> et al. (2019)</w:t>
       </w:r>
     </w:p>
@@ -41,12 +62,190 @@
       <w:pPr>
         <w:pStyle w:val="ListParagraph"/>
         <w:numPr>
+          <w:ilvl w:val="2"/>
+          <w:numId w:val="1"/>
+        </w:numPr>
+        <w:rPr>
+          <w:sz w:val="21"/>
+          <w:szCs w:val="21"/>
+        </w:rPr>
+      </w:pPr>
+      <w:r>
+        <w:rPr>
+          <w:sz w:val="21"/>
+          <w:szCs w:val="21"/>
+        </w:rPr>
+        <w:t xml:space="preserve">Need to add </w:t>
+      </w:r>
+      <w:proofErr w:type="spellStart"/>
+      <w:r>
+        <w:rPr>
+          <w:sz w:val="21"/>
+          <w:szCs w:val="21"/>
+        </w:rPr>
+        <w:t>rsids</w:t>
+      </w:r>
+      <w:proofErr w:type="spellEnd"/>
+      <w:r>
+        <w:rPr>
+          <w:sz w:val="21"/>
+          <w:szCs w:val="21"/>
+        </w:rPr>
+        <w:t xml:space="preserve"> to full SS file (</w:t>
+      </w:r>
+      <w:proofErr w:type="spellStart"/>
+      <w:r>
+        <w:rPr>
+          <w:sz w:val="21"/>
+          <w:szCs w:val="21"/>
+        </w:rPr>
+        <w:t>Towfique</w:t>
+      </w:r>
+      <w:proofErr w:type="spellEnd"/>
+      <w:r>
+        <w:rPr>
+          <w:sz w:val="21"/>
+          <w:szCs w:val="21"/>
+        </w:rPr>
+        <w:t xml:space="preserve"> will do this)</w:t>
+      </w:r>
+    </w:p>
+    <w:p>
+      <w:pPr>
+        <w:pStyle w:val="ListParagraph"/>
+        <w:numPr>
           <w:ilvl w:val="1"/>
           <w:numId w:val="1"/>
         </w:numPr>
-      </w:pPr>
-      <w:r>
+        <w:rPr>
+          <w:b/>
+          <w:sz w:val="21"/>
+          <w:szCs w:val="21"/>
+        </w:rPr>
+      </w:pPr>
+      <w:r>
+        <w:rPr>
+          <w:b/>
+          <w:sz w:val="21"/>
+          <w:szCs w:val="21"/>
+        </w:rPr>
         <w:t>23andMe</w:t>
+      </w:r>
+    </w:p>
+    <w:p>
+      <w:pPr>
+        <w:pStyle w:val="ListParagraph"/>
+        <w:numPr>
+          <w:ilvl w:val="2"/>
+          <w:numId w:val="1"/>
+        </w:numPr>
+        <w:rPr>
+          <w:sz w:val="21"/>
+          <w:szCs w:val="21"/>
+        </w:rPr>
+      </w:pPr>
+      <w:r>
+        <w:rPr>
+          <w:sz w:val="21"/>
+          <w:szCs w:val="21"/>
+        </w:rPr>
+        <w:t>LRRK2</w:t>
+      </w:r>
+    </w:p>
+    <w:p>
+      <w:pPr>
+        <w:pStyle w:val="ListParagraph"/>
+        <w:numPr>
+          <w:ilvl w:val="3"/>
+          <w:numId w:val="1"/>
+        </w:numPr>
+        <w:rPr>
+          <w:sz w:val="21"/>
+          <w:szCs w:val="21"/>
+        </w:rPr>
+      </w:pPr>
+      <w:proofErr w:type="spellStart"/>
+      <w:r>
+        <w:rPr>
+          <w:sz w:val="21"/>
+          <w:szCs w:val="21"/>
+        </w:rPr>
+        <w:t>SusieR</w:t>
+      </w:r>
+      <w:proofErr w:type="spellEnd"/>
+      <w:r>
+        <w:rPr>
+          <w:sz w:val="21"/>
+          <w:szCs w:val="21"/>
+        </w:rPr>
+        <w:t xml:space="preserve"> identified </w:t>
+      </w:r>
+      <w:proofErr w:type="spellStart"/>
+      <w:r>
+        <w:rPr>
+          <w:sz w:val="21"/>
+          <w:szCs w:val="21"/>
+        </w:rPr>
+        <w:t>rs</w:t>
+      </w:r>
+      <w:proofErr w:type="spellEnd"/>
+      <w:r>
+        <w:rPr>
+          <w:sz w:val="21"/>
+          <w:szCs w:val="21"/>
+        </w:rPr>
+        <w:t xml:space="preserve">[#####] as the variant with the top PIP, in contrast to the GWAS where the lead variant was identified as </w:t>
+      </w:r>
+      <w:proofErr w:type="spellStart"/>
+      <w:r>
+        <w:rPr>
+          <w:sz w:val="21"/>
+          <w:szCs w:val="21"/>
+        </w:rPr>
+        <w:t>rs</w:t>
+      </w:r>
+      <w:proofErr w:type="spellEnd"/>
+      <w:r>
+        <w:rPr>
+          <w:sz w:val="21"/>
+          <w:szCs w:val="21"/>
+        </w:rPr>
+        <w:t xml:space="preserve">[#####]. Specifying that there was more than one causal variant (L&gt;1) prevented the model from converging. </w:t>
+      </w:r>
+    </w:p>
+    <w:p>
+      <w:pPr>
+        <w:pStyle w:val="ListParagraph"/>
+        <w:numPr>
+          <w:ilvl w:val="0"/>
+          <w:numId w:val="1"/>
+        </w:numPr>
+        <w:rPr>
+          <w:b/>
+          <w:sz w:val="21"/>
+          <w:szCs w:val="21"/>
+          <w:u w:val="single"/>
+        </w:rPr>
+      </w:pPr>
+      <w:proofErr w:type="spellStart"/>
+      <w:r>
+        <w:rPr>
+          <w:b/>
+          <w:sz w:val="21"/>
+          <w:szCs w:val="21"/>
+          <w:u w:val="single"/>
+        </w:rPr>
+        <w:t>A</w:t>
+      </w:r>
+      <w:proofErr w:type="spellEnd"/>
+      <w:r>
+        <w:rPr>
+          <w:b/>
+          <w:sz w:val="21"/>
+          <w:szCs w:val="21"/>
+          <w:u w:val="single"/>
+        </w:rPr>
+        <w:t>lzheimer’s Disease</w:t>
       </w:r>
       <w:bookmarkStart w:id="0" w:name="_GoBack"/>
       <w:bookmarkEnd w:id="0"/>
@@ -55,19 +254,103 @@
       <w:pPr>
         <w:pStyle w:val="ListParagraph"/>
         <w:numPr>
+          <w:ilvl w:val="1"/>
+          <w:numId w:val="1"/>
+        </w:numPr>
+        <w:rPr>
+          <w:sz w:val="21"/>
+          <w:szCs w:val="21"/>
+        </w:rPr>
+      </w:pPr>
+      <w:r>
+        <w:rPr>
+          <w:sz w:val="21"/>
+          <w:szCs w:val="21"/>
+        </w:rPr>
+        <w:t>IGAP</w:t>
+      </w:r>
+    </w:p>
+    <w:p>
+      <w:pPr>
+        <w:pStyle w:val="ListParagraph"/>
+        <w:numPr>
+          <w:ilvl w:val="1"/>
+          <w:numId w:val="1"/>
+        </w:numPr>
+        <w:rPr>
+          <w:sz w:val="21"/>
+          <w:szCs w:val="21"/>
+        </w:rPr>
+      </w:pPr>
+      <w:proofErr w:type="spellStart"/>
+      <w:r>
+        <w:rPr>
+          <w:sz w:val="21"/>
+          <w:szCs w:val="21"/>
+        </w:rPr>
+        <w:t>Marioni</w:t>
+      </w:r>
+      <w:proofErr w:type="spellEnd"/>
+      <w:r>
+        <w:rPr>
+          <w:sz w:val="21"/>
+          <w:szCs w:val="21"/>
+        </w:rPr>
+        <w:t xml:space="preserve"> et al . (2018)</w:t>
+      </w:r>
+    </w:p>
+    <w:p>
+      <w:pPr>
+        <w:pStyle w:val="ListParagraph"/>
+        <w:numPr>
+          <w:ilvl w:val="1"/>
+          <w:numId w:val="1"/>
+        </w:numPr>
+        <w:rPr>
+          <w:sz w:val="21"/>
+          <w:szCs w:val="21"/>
+        </w:rPr>
+      </w:pPr>
+      <w:proofErr w:type="spellStart"/>
+      <w:r>
+        <w:rPr>
+          <w:sz w:val="21"/>
+          <w:szCs w:val="21"/>
+        </w:rPr>
+        <w:t>Posthuma</w:t>
+      </w:r>
+      <w:proofErr w:type="spellEnd"/>
+      <w:r>
+        <w:rPr>
+          <w:sz w:val="21"/>
+          <w:szCs w:val="21"/>
+        </w:rPr>
+        <w:t xml:space="preserve"> et al. (2018)</w:t>
+      </w:r>
+    </w:p>
+    <w:p>
+      <w:pPr>
+        <w:pStyle w:val="ListParagraph"/>
+        <w:numPr>
           <w:ilvl w:val="0"/>
           <w:numId w:val="1"/>
         </w:numPr>
         <w:rPr>
           <w:b/>
-        </w:rPr>
-      </w:pPr>
+          <w:sz w:val="21"/>
+          <w:szCs w:val="21"/>
+        </w:rPr>
+      </w:pPr>
+      <w:proofErr w:type="spellStart"/>
       <w:r>
         <w:rPr>
           <w:b/>
-        </w:rPr>
-        <w:t>Alzheimer’s Disease</w:t>
-      </w:r>
+          <w:sz w:val="21"/>
+          <w:szCs w:val="21"/>
+        </w:rPr>
+        <w:t>eQTL</w:t>
+      </w:r>
+      <w:proofErr w:type="spellEnd"/>
     </w:p>
     <w:p>
       <w:pPr>
@@ -76,74 +359,16 @@
           <w:ilvl w:val="1"/>
           <w:numId w:val="1"/>
         </w:numPr>
-      </w:pPr>
-      <w:r>
-        <w:t>IGAP</w:t>
-      </w:r>
-    </w:p>
-    <w:p>
-      <w:pPr>
-        <w:pStyle w:val="ListParagraph"/>
-        <w:numPr>
-          <w:ilvl w:val="1"/>
-          <w:numId w:val="1"/>
-        </w:numPr>
-      </w:pPr>
-      <w:proofErr w:type="spellStart"/>
-      <w:r>
-        <w:t>Marioni</w:t>
-      </w:r>
-      <w:proofErr w:type="spellEnd"/>
-      <w:r>
-        <w:t xml:space="preserve"> et al . (2018)</w:t>
-      </w:r>
-    </w:p>
-    <w:p>
-      <w:pPr>
-        <w:pStyle w:val="ListParagraph"/>
-        <w:numPr>
-          <w:ilvl w:val="1"/>
-          <w:numId w:val="1"/>
-        </w:numPr>
-      </w:pPr>
-      <w:proofErr w:type="spellStart"/>
-      <w:r>
-        <w:t>Posthuma</w:t>
-      </w:r>
-      <w:proofErr w:type="spellEnd"/>
-      <w:r>
-        <w:t xml:space="preserve"> et al. (2018)</w:t>
-      </w:r>
-    </w:p>
-    <w:p>
-      <w:pPr>
-        <w:pStyle w:val="ListParagraph"/>
-        <w:numPr>
-          <w:ilvl w:val="0"/>
-          <w:numId w:val="1"/>
-        </w:numPr>
-        <w:rPr>
-          <w:b/>
-        </w:rPr>
-      </w:pPr>
-      <w:proofErr w:type="spellStart"/>
-      <w:r>
-        <w:rPr>
-          <w:b/>
-        </w:rPr>
-        <w:t>eQTL</w:t>
-      </w:r>
-      <w:proofErr w:type="spellEnd"/>
-    </w:p>
-    <w:p>
-      <w:pPr>
-        <w:pStyle w:val="ListParagraph"/>
-        <w:numPr>
-          <w:ilvl w:val="1"/>
-          <w:numId w:val="1"/>
-        </w:numPr>
-      </w:pPr>
-      <w:r>
+        <w:rPr>
+          <w:sz w:val="21"/>
+          <w:szCs w:val="21"/>
+        </w:rPr>
+      </w:pPr>
+      <w:r>
+        <w:rPr>
+          <w:sz w:val="21"/>
+          <w:szCs w:val="21"/>
+        </w:rPr>
         <w:t>MESA</w:t>
       </w:r>
     </w:p>
@@ -154,8 +379,16 @@
           <w:ilvl w:val="2"/>
           <w:numId w:val="1"/>
         </w:numPr>
-      </w:pPr>
-      <w:r>
+        <w:rPr>
+          <w:sz w:val="21"/>
+          <w:szCs w:val="21"/>
+        </w:rPr>
+      </w:pPr>
+      <w:r>
+        <w:rPr>
+          <w:sz w:val="21"/>
+          <w:szCs w:val="21"/>
+        </w:rPr>
         <w:t>AFA</w:t>
       </w:r>
     </w:p>
@@ -166,8 +399,16 @@
           <w:ilvl w:val="2"/>
           <w:numId w:val="1"/>
         </w:numPr>
-      </w:pPr>
-      <w:r>
+        <w:rPr>
+          <w:sz w:val="21"/>
+          <w:szCs w:val="21"/>
+        </w:rPr>
+      </w:pPr>
+      <w:r>
+        <w:rPr>
+          <w:sz w:val="21"/>
+          <w:szCs w:val="21"/>
+        </w:rPr>
         <w:t>CAU</w:t>
       </w:r>
     </w:p>
@@ -178,8 +419,16 @@
           <w:ilvl w:val="2"/>
           <w:numId w:val="1"/>
         </w:numPr>
-      </w:pPr>
-      <w:r>
+        <w:rPr>
+          <w:sz w:val="21"/>
+          <w:szCs w:val="21"/>
+        </w:rPr>
+      </w:pPr>
+      <w:r>
+        <w:rPr>
+          <w:sz w:val="21"/>
+          <w:szCs w:val="21"/>
+        </w:rPr>
         <w:t>HIS</w:t>
       </w:r>
     </w:p>
@@ -293,7 +542,7 @@
         <w:rFonts w:ascii="Wingdings" w:hAnsi="Wingdings" w:hint="default"/>
       </w:rPr>
     </w:lvl>
-    <w:lvl w:ilvl="3" w:tplc="04090001" w:tentative="1">
+    <w:lvl w:ilvl="3" w:tplc="04090001">
       <w:start w:val="1"/>
       <w:numFmt w:val="bullet"/>
       <w:lvlText w:val=""/>

</xml_diff>

<commit_message>
Queries now use awk, and only run if the subset file doesn't already exist
</commit_message>
<xml_diff>
--- a/Manuscripts/FineMapping_summary.docx
+++ b/Manuscripts/FineMapping_summary.docx
@@ -247,8 +247,138 @@
         </w:rPr>
         <w:t>lzheimer’s Disease</w:t>
       </w:r>
+    </w:p>
+    <w:p>
+      <w:pPr>
+        <w:pStyle w:val="ListParagraph"/>
+        <w:numPr>
+          <w:ilvl w:val="1"/>
+          <w:numId w:val="1"/>
+        </w:numPr>
+        <w:rPr>
+          <w:b/>
+          <w:sz w:val="21"/>
+          <w:szCs w:val="21"/>
+        </w:rPr>
+      </w:pPr>
+      <w:r>
+        <w:rPr>
+          <w:b/>
+          <w:sz w:val="21"/>
+          <w:szCs w:val="21"/>
+        </w:rPr>
+        <w:t>IGAP</w:t>
+      </w:r>
+    </w:p>
+    <w:p>
+      <w:pPr>
+        <w:pStyle w:val="ListParagraph"/>
+        <w:numPr>
+          <w:ilvl w:val="2"/>
+          <w:numId w:val="1"/>
+        </w:numPr>
+        <w:rPr>
+          <w:sz w:val="21"/>
+          <w:szCs w:val="21"/>
+        </w:rPr>
+      </w:pPr>
+      <w:r>
+        <w:rPr>
+          <w:sz w:val="21"/>
+          <w:szCs w:val="21"/>
+        </w:rPr>
+        <w:t>Study Info</w:t>
+      </w:r>
+    </w:p>
+    <w:p>
+      <w:pPr>
+        <w:pStyle w:val="ListParagraph"/>
+        <w:numPr>
+          <w:ilvl w:val="2"/>
+          <w:numId w:val="1"/>
+        </w:numPr>
+        <w:rPr>
+          <w:sz w:val="21"/>
+          <w:szCs w:val="21"/>
+        </w:rPr>
+      </w:pPr>
+      <w:r>
+        <w:rPr>
+          <w:sz w:val="21"/>
+          <w:szCs w:val="21"/>
+        </w:rPr>
+        <w:t>PTK2B</w:t>
+      </w:r>
+    </w:p>
+    <w:p>
+      <w:pPr>
+        <w:pStyle w:val="ListParagraph"/>
+        <w:numPr>
+          <w:ilvl w:val="3"/>
+          <w:numId w:val="1"/>
+        </w:numPr>
+        <w:rPr>
+          <w:sz w:val="21"/>
+          <w:szCs w:val="21"/>
+        </w:rPr>
+      </w:pPr>
+      <w:proofErr w:type="spellStart"/>
+      <w:r>
+        <w:rPr>
+          <w:sz w:val="21"/>
+          <w:szCs w:val="21"/>
+        </w:rPr>
+        <w:t>SusieR</w:t>
+      </w:r>
+      <w:proofErr w:type="spellEnd"/>
+      <w:r>
+        <w:rPr>
+          <w:sz w:val="21"/>
+          <w:szCs w:val="21"/>
+        </w:rPr>
+        <w:t xml:space="preserve"> identified </w:t>
+      </w:r>
+      <w:proofErr w:type="spellStart"/>
+      <w:r>
+        <w:rPr>
+          <w:sz w:val="21"/>
+          <w:szCs w:val="21"/>
+        </w:rPr>
+        <w:t>rs</w:t>
+      </w:r>
+      <w:proofErr w:type="spellEnd"/>
+      <w:r>
+        <w:rPr>
+          <w:sz w:val="21"/>
+          <w:szCs w:val="21"/>
+        </w:rPr>
+        <w:t xml:space="preserve">[#####] as the variant with the top PIP, in contrast to the </w:t>
+      </w:r>
       <w:bookmarkStart w:id="0" w:name="_GoBack"/>
       <w:bookmarkEnd w:id="0"/>
+      <w:r>
+        <w:rPr>
+          <w:sz w:val="21"/>
+          <w:szCs w:val="21"/>
+        </w:rPr>
+        <w:t xml:space="preserve">GWAS where the lead variant was identified as </w:t>
+      </w:r>
+      <w:proofErr w:type="spellStart"/>
+      <w:r>
+        <w:rPr>
+          <w:sz w:val="21"/>
+          <w:szCs w:val="21"/>
+        </w:rPr>
+        <w:t>rs</w:t>
+      </w:r>
+      <w:proofErr w:type="spellEnd"/>
+      <w:r>
+        <w:rPr>
+          <w:sz w:val="21"/>
+          <w:szCs w:val="21"/>
+        </w:rPr>
+        <w:t>[#####]. Specifying that there was more than one causal variant (L&gt;1) prevented the model from converging</w:t>
+      </w:r>
     </w:p>
     <w:p>
       <w:pPr>
@@ -258,17 +388,82 @@
           <w:numId w:val="1"/>
         </w:numPr>
         <w:rPr>
-          <w:sz w:val="21"/>
-          <w:szCs w:val="21"/>
-        </w:rPr>
-      </w:pPr>
-      <w:r>
-        <w:rPr>
-          <w:sz w:val="21"/>
-          <w:szCs w:val="21"/>
-        </w:rPr>
-        <w:t>IGAP</w:t>
-      </w:r>
+          <w:b/>
+          <w:sz w:val="21"/>
+          <w:szCs w:val="21"/>
+        </w:rPr>
+      </w:pPr>
+      <w:proofErr w:type="spellStart"/>
+      <w:r>
+        <w:rPr>
+          <w:b/>
+          <w:sz w:val="21"/>
+          <w:szCs w:val="21"/>
+        </w:rPr>
+        <w:t>Marioni</w:t>
+      </w:r>
+      <w:proofErr w:type="spellEnd"/>
+      <w:r>
+        <w:rPr>
+          <w:b/>
+          <w:sz w:val="21"/>
+          <w:szCs w:val="21"/>
+        </w:rPr>
+        <w:t xml:space="preserve"> et al . (2018)</w:t>
+      </w:r>
+    </w:p>
+    <w:p>
+      <w:pPr>
+        <w:pStyle w:val="ListParagraph"/>
+        <w:numPr>
+          <w:ilvl w:val="2"/>
+          <w:numId w:val="1"/>
+        </w:numPr>
+        <w:rPr>
+          <w:sz w:val="21"/>
+          <w:szCs w:val="21"/>
+        </w:rPr>
+      </w:pPr>
+      <w:r>
+        <w:rPr>
+          <w:sz w:val="21"/>
+          <w:szCs w:val="21"/>
+        </w:rPr>
+        <w:t>This study was a meta-analysis of a variety of other studies, including IGAP.</w:t>
+      </w:r>
+    </w:p>
+    <w:p>
+      <w:pPr>
+        <w:pStyle w:val="ListParagraph"/>
+        <w:numPr>
+          <w:ilvl w:val="2"/>
+          <w:numId w:val="1"/>
+        </w:numPr>
+        <w:rPr>
+          <w:sz w:val="21"/>
+          <w:szCs w:val="21"/>
+        </w:rPr>
+      </w:pPr>
+      <w:r>
+        <w:rPr>
+          <w:sz w:val="21"/>
+          <w:szCs w:val="21"/>
+        </w:rPr>
+        <w:t>PTK2B</w:t>
+      </w:r>
+    </w:p>
+    <w:p>
+      <w:pPr>
+        <w:pStyle w:val="ListParagraph"/>
+        <w:numPr>
+          <w:ilvl w:val="3"/>
+          <w:numId w:val="1"/>
+        </w:numPr>
+        <w:rPr>
+          <w:sz w:val="21"/>
+          <w:szCs w:val="21"/>
+        </w:rPr>
+      </w:pPr>
     </w:p>
     <w:p>
       <w:pPr>
@@ -278,6 +473,7 @@
           <w:numId w:val="1"/>
         </w:numPr>
         <w:rPr>
+          <w:b/>
           <w:sz w:val="21"/>
           <w:szCs w:val="21"/>
         </w:rPr>
@@ -285,43 +481,16 @@
       <w:proofErr w:type="spellStart"/>
       <w:r>
         <w:rPr>
-          <w:sz w:val="21"/>
-          <w:szCs w:val="21"/>
-        </w:rPr>
-        <w:t>Marioni</w:t>
+          <w:b/>
+          <w:sz w:val="21"/>
+          <w:szCs w:val="21"/>
+        </w:rPr>
+        <w:t>Posthuma</w:t>
       </w:r>
       <w:proofErr w:type="spellEnd"/>
       <w:r>
         <w:rPr>
-          <w:sz w:val="21"/>
-          <w:szCs w:val="21"/>
-        </w:rPr>
-        <w:t xml:space="preserve"> et al . (2018)</w:t>
-      </w:r>
-    </w:p>
-    <w:p>
-      <w:pPr>
-        <w:pStyle w:val="ListParagraph"/>
-        <w:numPr>
-          <w:ilvl w:val="1"/>
-          <w:numId w:val="1"/>
-        </w:numPr>
-        <w:rPr>
-          <w:sz w:val="21"/>
-          <w:szCs w:val="21"/>
-        </w:rPr>
-      </w:pPr>
-      <w:proofErr w:type="spellStart"/>
-      <w:r>
-        <w:rPr>
-          <w:sz w:val="21"/>
-          <w:szCs w:val="21"/>
-        </w:rPr>
-        <w:t>Posthuma</w:t>
-      </w:r>
-      <w:proofErr w:type="spellEnd"/>
-      <w:r>
-        <w:rPr>
+          <w:b/>
           <w:sz w:val="21"/>
           <w:szCs w:val="21"/>
         </w:rPr>

</xml_diff>